<commit_message>
Relatório Individual | Apresentação | Fotos
</commit_message>
<xml_diff>
--- a/Engenharia de Software/Documentos/RelatorioIndividual_EVITAR_VitorSantos_1.2.docx
+++ b/Engenharia de Software/Documentos/RelatorioIndividual_EVITAR_VitorSantos_1.2.docx
@@ -377,6 +377,14 @@
                                       </w:rPr>
                                       <w:t>EVITAR</w:t>
                                     </w:r>
+                                    <w:r>
+                                      <w:rPr>
+                                        <w:color w:val="595959" w:themeColor="text1" w:themeTint="A6"/>
+                                        <w:sz w:val="28"/>
+                                        <w:szCs w:val="28"/>
+                                      </w:rPr>
+                                      <w:t xml:space="preserve"> – GRUPO 3</w:t>
+                                    </w:r>
                                   </w:p>
                                 </w:sdtContent>
                               </w:sdt>
@@ -413,8 +421,24 @@
                                       </w:rPr>
                                       <w:t>VITOR SANTOS</w:t>
                                     </w:r>
+                                    <w:r>
+                                      <w:rPr>
+                                        <w:color w:val="595959" w:themeColor="text1" w:themeTint="A6"/>
+                                        <w:sz w:val="18"/>
+                                        <w:szCs w:val="18"/>
+                                      </w:rPr>
+                                      <w:t xml:space="preserve"> – 8170312</w:t>
+                                    </w:r>
                                   </w:sdtContent>
                                 </w:sdt>
+                                <w:r>
+                                  <w:rPr>
+                                    <w:color w:val="595959" w:themeColor="text1" w:themeTint="A6"/>
+                                    <w:sz w:val="18"/>
+                                    <w:szCs w:val="18"/>
+                                  </w:rPr>
+                                  <w:t xml:space="preserve"> – Software Engineer / Project Manager</w:t>
+                                </w:r>
                               </w:p>
                             </w:txbxContent>
                           </wps:txbx>
@@ -478,6 +502,14 @@
                                 </w:rPr>
                                 <w:t>EVITAR</w:t>
                               </w:r>
+                              <w:r>
+                                <w:rPr>
+                                  <w:color w:val="595959" w:themeColor="text1" w:themeTint="A6"/>
+                                  <w:sz w:val="28"/>
+                                  <w:szCs w:val="28"/>
+                                </w:rPr>
+                                <w:t xml:space="preserve"> – GRUPO 3</w:t>
+                              </w:r>
                             </w:p>
                           </w:sdtContent>
                         </w:sdt>
@@ -514,8 +546,24 @@
                                 </w:rPr>
                                 <w:t>VITOR SANTOS</w:t>
                               </w:r>
+                              <w:r>
+                                <w:rPr>
+                                  <w:color w:val="595959" w:themeColor="text1" w:themeTint="A6"/>
+                                  <w:sz w:val="18"/>
+                                  <w:szCs w:val="18"/>
+                                </w:rPr>
+                                <w:t xml:space="preserve"> – 8170312</w:t>
+                              </w:r>
                             </w:sdtContent>
                           </w:sdt>
+                          <w:r>
+                            <w:rPr>
+                              <w:color w:val="595959" w:themeColor="text1" w:themeTint="A6"/>
+                              <w:sz w:val="18"/>
+                              <w:szCs w:val="18"/>
+                            </w:rPr>
+                            <w:t xml:space="preserve"> – Software Engineer / Project Manager</w:t>
+                          </w:r>
                         </w:p>
                       </w:txbxContent>
                     </v:textbox>
@@ -1070,7 +1118,7 @@
               <w:r>
                 <w:fldChar w:fldCharType="separate"/>
               </w:r>
-              <w:hyperlink w:anchor="_Toc26306424" w:history="1">
+              <w:hyperlink w:anchor="_Toc26400309" w:history="1">
                 <w:r>
                   <w:rPr>
                     <w:rStyle w:val="Hiperligao"/>
@@ -1099,7 +1147,7 @@
                     <w:noProof/>
                     <w:webHidden/>
                   </w:rPr>
-                  <w:instrText xml:space="preserve"> PAGEREF _Toc26306424 \h </w:instrText>
+                  <w:instrText xml:space="preserve"> PAGEREF _Toc26400309 \h </w:instrText>
                 </w:r>
                 <w:r>
                   <w:rPr>
@@ -1144,7 +1192,7 @@
                   <w:lang w:eastAsia="pt-PT"/>
                 </w:rPr>
               </w:pPr>
-              <w:hyperlink w:anchor="_Toc26306425" w:history="1">
+              <w:hyperlink w:anchor="_Toc26400310" w:history="1">
                 <w:r>
                   <w:rPr>
                     <w:rStyle w:val="Hiperligao"/>
@@ -1187,7 +1235,7 @@
                     <w:noProof/>
                     <w:webHidden/>
                   </w:rPr>
-                  <w:instrText xml:space="preserve"> PAGEREF _Toc26306425 \h </w:instrText>
+                  <w:instrText xml:space="preserve"> PAGEREF _Toc26400310 \h </w:instrText>
                 </w:r>
                 <w:r>
                   <w:rPr>
@@ -1232,7 +1280,7 @@
                   <w:lang w:eastAsia="pt-PT"/>
                 </w:rPr>
               </w:pPr>
-              <w:hyperlink w:anchor="_Toc26306426" w:history="1">
+              <w:hyperlink w:anchor="_Toc26400311" w:history="1">
                 <w:r>
                   <w:rPr>
                     <w:rStyle w:val="Hiperligao"/>
@@ -1275,7 +1323,7 @@
                     <w:noProof/>
                     <w:webHidden/>
                   </w:rPr>
-                  <w:instrText xml:space="preserve"> PAGEREF _Toc26306426 \h </w:instrText>
+                  <w:instrText xml:space="preserve"> PAGEREF _Toc26400311 \h </w:instrText>
                 </w:r>
                 <w:r>
                   <w:rPr>
@@ -1320,7 +1368,7 @@
                   <w:lang w:eastAsia="pt-PT"/>
                 </w:rPr>
               </w:pPr>
-              <w:hyperlink w:anchor="_Toc26306427" w:history="1">
+              <w:hyperlink w:anchor="_Toc26400312" w:history="1">
                 <w:r>
                   <w:rPr>
                     <w:rStyle w:val="Hiperligao"/>
@@ -1342,6 +1390,94 @@
                     <w:rStyle w:val="Hiperligao"/>
                     <w:noProof/>
                   </w:rPr>
+                  <w:t>Resumo Objetivos Desenvolvidos/Cumpridos #2 Milestone</w:t>
+                </w:r>
+                <w:r>
+                  <w:rPr>
+                    <w:noProof/>
+                    <w:webHidden/>
+                  </w:rPr>
+                  <w:tab/>
+                </w:r>
+                <w:r>
+                  <w:rPr>
+                    <w:noProof/>
+                    <w:webHidden/>
+                  </w:rPr>
+                  <w:fldChar w:fldCharType="begin"/>
+                </w:r>
+                <w:r>
+                  <w:rPr>
+                    <w:noProof/>
+                    <w:webHidden/>
+                  </w:rPr>
+                  <w:instrText xml:space="preserve"> PAGEREF _Toc26400312 \h </w:instrText>
+                </w:r>
+                <w:r>
+                  <w:rPr>
+                    <w:noProof/>
+                    <w:webHidden/>
+                  </w:rPr>
+                </w:r>
+                <w:r>
+                  <w:rPr>
+                    <w:noProof/>
+                    <w:webHidden/>
+                  </w:rPr>
+                  <w:fldChar w:fldCharType="separate"/>
+                </w:r>
+                <w:r>
+                  <w:rPr>
+                    <w:noProof/>
+                    <w:webHidden/>
+                  </w:rPr>
+                  <w:t>4</w:t>
+                </w:r>
+                <w:r>
+                  <w:rPr>
+                    <w:noProof/>
+                    <w:webHidden/>
+                  </w:rPr>
+                  <w:fldChar w:fldCharType="end"/>
+                </w:r>
+              </w:hyperlink>
+            </w:p>
+            <w:p>
+              <w:pPr>
+                <w:pStyle w:val="ndice1"/>
+                <w:tabs>
+                  <w:tab w:val="left" w:pos="440"/>
+                  <w:tab w:val="right" w:leader="dot" w:pos="8494"/>
+                </w:tabs>
+                <w:rPr>
+                  <w:noProof/>
+                  <w:sz w:val="22"/>
+                  <w:szCs w:val="22"/>
+                  <w:lang w:eastAsia="pt-PT"/>
+                </w:rPr>
+              </w:pPr>
+              <w:hyperlink w:anchor="_Toc26400313" w:history="1">
+                <w:r>
+                  <w:rPr>
+                    <w:rStyle w:val="Hiperligao"/>
+                    <w:noProof/>
+                  </w:rPr>
+                  <w:t>4.</w:t>
+                </w:r>
+                <w:r>
+                  <w:rPr>
+                    <w:noProof/>
+                    <w:sz w:val="22"/>
+                    <w:szCs w:val="22"/>
+                    <w:lang w:eastAsia="pt-PT"/>
+                  </w:rPr>
+                  <w:tab/>
+                </w:r>
+                <w:r>
+                  <w:rPr>
+                    <w:rStyle w:val="Hiperligao"/>
+                    <w:noProof/>
+                  </w:rPr>
                   <w:t>Avaliação da Equipa</w:t>
                 </w:r>
                 <w:r>
@@ -1363,7 +1499,7 @@
                     <w:noProof/>
                     <w:webHidden/>
                   </w:rPr>
-                  <w:instrText xml:space="preserve"> PAGEREF _Toc26306427 \h </w:instrText>
+                  <w:instrText xml:space="preserve"> PAGEREF _Toc26400313 \h </w:instrText>
                 </w:r>
                 <w:r>
                   <w:rPr>
@@ -1383,7 +1519,7 @@
                     <w:noProof/>
                     <w:webHidden/>
                   </w:rPr>
-                  <w:t>4</w:t>
+                  <w:t>6</w:t>
                 </w:r>
                 <w:r>
                   <w:rPr>
@@ -1407,7 +1543,7 @@
                   <w:lang w:eastAsia="pt-PT"/>
                 </w:rPr>
               </w:pPr>
-              <w:hyperlink w:anchor="_Toc26306428" w:history="1">
+              <w:hyperlink w:anchor="_Toc26400314" w:history="1">
                 <w:r>
                   <w:rPr>
                     <w:rStyle w:val="Hiperligao"/>
@@ -1434,7 +1570,7 @@
                     <w:noProof/>
                     <w:webHidden/>
                   </w:rPr>
-                  <w:instrText xml:space="preserve"> PAGEREF _Toc26306428 \h </w:instrText>
+                  <w:instrText xml:space="preserve"> PAGEREF _Toc26400314 \h </w:instrText>
                 </w:r>
                 <w:r>
                   <w:rPr>
@@ -1454,7 +1590,7 @@
                     <w:noProof/>
                     <w:webHidden/>
                   </w:rPr>
-                  <w:t>5</w:t>
+                  <w:t>7</w:t>
                 </w:r>
                 <w:r>
                   <w:rPr>
@@ -1478,7 +1614,7 @@
                   <w:lang w:eastAsia="pt-PT"/>
                 </w:rPr>
               </w:pPr>
-              <w:hyperlink w:anchor="_Toc26306429" w:history="1">
+              <w:hyperlink w:anchor="_Toc26400315" w:history="1">
                 <w:r>
                   <w:rPr>
                     <w:rStyle w:val="Hiperligao"/>
@@ -1505,7 +1641,7 @@
                     <w:noProof/>
                     <w:webHidden/>
                   </w:rPr>
-                  <w:instrText xml:space="preserve"> PAGEREF _Toc26306429 \h </w:instrText>
+                  <w:instrText xml:space="preserve"> PAGEREF _Toc26400315 \h </w:instrText>
                 </w:r>
                 <w:r>
                   <w:rPr>
@@ -1525,7 +1661,7 @@
                     <w:noProof/>
                     <w:webHidden/>
                   </w:rPr>
-                  <w:t>6</w:t>
+                  <w:t>8</w:t>
                 </w:r>
                 <w:r>
                   <w:rPr>
@@ -1565,7 +1701,7 @@
               <w:szCs w:val="48"/>
             </w:rPr>
           </w:pPr>
-          <w:bookmarkStart w:id="0" w:name="_Toc26306424"/>
+          <w:bookmarkStart w:id="0" w:name="_Toc26400309"/>
           <w:r>
             <w:rPr>
               <w:rStyle w:val="Ttulo1Carter"/>
@@ -1598,7 +1734,7 @@
               <w:numId w:val="2"/>
             </w:numPr>
           </w:pPr>
-          <w:bookmarkStart w:id="1" w:name="_Toc26306425"/>
+          <w:bookmarkStart w:id="1" w:name="_Toc26400310"/>
           <w:r>
             <w:t>Histórico de Objetivos Cumpridos</w:t>
           </w:r>
@@ -2058,7 +2194,7 @@
           <w:numId w:val="2"/>
         </w:numPr>
       </w:pPr>
-      <w:bookmarkStart w:id="2" w:name="_Toc26306426"/>
+      <w:bookmarkStart w:id="2" w:name="_Toc26400311"/>
       <w:r>
         <w:lastRenderedPageBreak/>
         <w:t>Histórico de Objetivos Cumpridos #2 Milestone</w:t>
@@ -2113,13 +2249,7 @@
               </w:numPr>
             </w:pPr>
             <w:r>
-              <w:t>Mockups EVITAR Mobile v</w:t>
-            </w:r>
-            <w:r>
-              <w:t>2</w:t>
-            </w:r>
-            <w:r>
-              <w:t>.0</w:t>
+              <w:t>Mockups EVITAR Mobile v2.0</w:t>
             </w:r>
           </w:p>
           <w:p>
@@ -2191,6 +2321,48 @@
               </w:numPr>
             </w:pPr>
             <w:r>
+              <w:t xml:space="preserve">Elaboração da </w:t>
+            </w:r>
+            <w:r>
+              <w:t>A</w:t>
+            </w:r>
+            <w:r>
+              <w:t>presentação #2 Milestone</w:t>
+            </w:r>
+          </w:p>
+          <w:p>
+            <w:pPr>
+              <w:pStyle w:val="PargrafodaLista"/>
+              <w:numPr>
+                <w:ilvl w:val="0"/>
+                <w:numId w:val="10"/>
+              </w:numPr>
+            </w:pPr>
+            <w:r>
+              <w:t>Desenho Conceptual, Lógico da Base de Dados</w:t>
+            </w:r>
+          </w:p>
+          <w:p>
+            <w:pPr>
+              <w:pStyle w:val="PargrafodaLista"/>
+              <w:numPr>
+                <w:ilvl w:val="0"/>
+                <w:numId w:val="10"/>
+              </w:numPr>
+            </w:pPr>
+            <w:r>
+              <w:t>Elaboração do Relatório EVITAR Database</w:t>
+            </w:r>
+          </w:p>
+          <w:p>
+            <w:pPr>
+              <w:pStyle w:val="PargrafodaLista"/>
+              <w:numPr>
+                <w:ilvl w:val="0"/>
+                <w:numId w:val="10"/>
+              </w:numPr>
+            </w:pPr>
+            <w:r>
               <w:t>Aprendizagem dos fundamentos de eletrónica</w:t>
             </w:r>
           </w:p>
@@ -2226,8 +2398,19 @@
                 <w:numId w:val="10"/>
               </w:numPr>
             </w:pPr>
+            <w:proofErr w:type="spellStart"/>
             <w:r>
-              <w:t>Aprendizgem do sistema GPIO</w:t>
+              <w:t>Aprendi</w:t>
+            </w:r>
+            <w:r>
+              <w:t>a</w:t>
+            </w:r>
+            <w:r>
+              <w:t>zgem</w:t>
+            </w:r>
+            <w:proofErr w:type="spellEnd"/>
+            <w:r>
+              <w:t xml:space="preserve"> do sistema GPIO</w:t>
             </w:r>
           </w:p>
           <w:p>
@@ -2239,7 +2422,15 @@
               </w:numPr>
             </w:pPr>
             <w:r>
-              <w:t>Integração GPIO Breakout no circuito</w:t>
+              <w:t xml:space="preserve">Integração GPIO </w:t>
+            </w:r>
+            <w:proofErr w:type="spellStart"/>
+            <w:r>
+              <w:t>Breakout</w:t>
+            </w:r>
+            <w:proofErr w:type="spellEnd"/>
+            <w:r>
+              <w:t xml:space="preserve"> no circuito</w:t>
             </w:r>
           </w:p>
           <w:p>
@@ -2299,18 +2490,6 @@
               </w:numPr>
             </w:pPr>
             <w:r>
-              <w:t>Relatório Base de Dados</w:t>
-            </w:r>
-          </w:p>
-          <w:p>
-            <w:pPr>
-              <w:pStyle w:val="PargrafodaLista"/>
-              <w:numPr>
-                <w:ilvl w:val="0"/>
-                <w:numId w:val="10"/>
-              </w:numPr>
-            </w:pPr>
-            <w:r>
               <w:t>Organização do grupo e tomadas de decisão pontuais</w:t>
             </w:r>
           </w:p>
@@ -2347,14 +2526,69 @@
               </w:numPr>
             </w:pPr>
             <w:r>
-              <w:t>Atualização e redefinição dos Use-Case Scenarios de acordo c/ Mockups (Flow)</w:t>
+              <w:t>Atualização e redefinição dos Use-Case Scenarios de acordo c/ Mockups (</w:t>
             </w:r>
-            <w:bookmarkStart w:id="3" w:name="_GoBack"/>
-            <w:bookmarkEnd w:id="3"/>
+            <w:proofErr w:type="spellStart"/>
+            <w:r>
+              <w:t>Flow</w:t>
+            </w:r>
+            <w:proofErr w:type="spellEnd"/>
+            <w:r>
+              <w:t>)</w:t>
+            </w:r>
+          </w:p>
+          <w:p>
+            <w:pPr>
+              <w:pStyle w:val="PargrafodaLista"/>
+              <w:numPr>
+                <w:ilvl w:val="0"/>
+                <w:numId w:val="10"/>
+              </w:numPr>
+            </w:pPr>
+            <w:r>
+              <w:t>Organização e manutenção do repositório GitHub</w:t>
+            </w:r>
+          </w:p>
+          <w:p>
+            <w:pPr>
+              <w:pStyle w:val="PargrafodaLista"/>
+              <w:numPr>
+                <w:ilvl w:val="0"/>
+                <w:numId w:val="10"/>
+              </w:numPr>
+            </w:pPr>
+            <w:r>
+              <w:t>Organização e manutenção do projeto GitLab</w:t>
+            </w:r>
+          </w:p>
+          <w:p>
+            <w:pPr>
+              <w:pStyle w:val="PargrafodaLista"/>
+              <w:numPr>
+                <w:ilvl w:val="0"/>
+                <w:numId w:val="10"/>
+              </w:numPr>
+            </w:pPr>
+            <w:r>
+              <w:t xml:space="preserve">Organização e manutenção do site de equipa </w:t>
+            </w:r>
+            <w:proofErr w:type="spellStart"/>
+            <w:r>
+              <w:t>Sharepoint</w:t>
+            </w:r>
+            <w:proofErr w:type="spellEnd"/>
           </w:p>
         </w:tc>
       </w:tr>
     </w:tbl>
+    <w:p>
+      <w:pPr>
+        <w:rPr>
+          <w:color w:val="5B9BD5" w:themeColor="accent5"/>
+          <w:u w:val="single"/>
+        </w:rPr>
+      </w:pPr>
+    </w:p>
     <w:p>
       <w:pPr>
         <w:rPr>
@@ -2378,12 +2612,394 @@
           <w:numId w:val="2"/>
         </w:numPr>
       </w:pPr>
-      <w:bookmarkStart w:id="4" w:name="_Toc26306427"/>
+      <w:bookmarkStart w:id="3" w:name="_Toc26400312"/>
+      <w:r>
+        <w:lastRenderedPageBreak/>
+        <w:t>Resumo Objetivos Desenvolvidos/Cumpridos #2 Milestone</w:t>
+      </w:r>
+      <w:bookmarkEnd w:id="3"/>
+    </w:p>
+    <w:p>
+      <w:pPr>
+        <w:spacing w:line="360" w:lineRule="auto"/>
+      </w:pPr>
+    </w:p>
+    <w:p>
+      <w:pPr>
+        <w:spacing w:line="360" w:lineRule="auto"/>
+        <w:jc w:val="both"/>
+      </w:pPr>
+      <w:r>
+        <w:t xml:space="preserve">Inicialmente, </w:t>
+      </w:r>
+      <w:r>
+        <w:t>tendo em conta o #2 Milestone, principiei por desenvolver os Mockups EVITAR Mobile v1.0 e reformulei os Mockups EVITAR Web para a versão 2.0, isto no dia 06/11/2019.</w:t>
+      </w:r>
+    </w:p>
+    <w:p>
+      <w:pPr>
+        <w:spacing w:line="360" w:lineRule="auto"/>
+        <w:jc w:val="both"/>
+      </w:pPr>
+      <w:r>
+        <w:t>Posteriormente, no dia 07/11/2019, elaborei alguns diagramas de atividades, que auxiliariam os desenvolvedores a compreender o fluxo da plataforma</w:t>
+      </w:r>
+      <w:r>
+        <w:t>. Tendo também neste mesmo dia, reformulado o Diagrama de Classes para melhor corresponder aquilo que seria o desenvolvimento da plataforma.</w:t>
+      </w:r>
+    </w:p>
+    <w:p>
+      <w:pPr>
+        <w:spacing w:line="360" w:lineRule="auto"/>
+        <w:jc w:val="both"/>
+      </w:pPr>
+      <w:r>
+        <w:t xml:space="preserve">Tendo em conta algumas discussões com o Pedro Pinto, com a role de desenvolvedor de Android, surgiu a necessidade de reformular os Mockups Mobile para a versão 2.0, tendo ocorrido no dia 10/11/2019. Note também que todos os Mockups tanto EVITAR Web como EVITAR Mobile foram desenvolvidos na ferramenta Adobe </w:t>
+      </w:r>
+      <w:proofErr w:type="spellStart"/>
+      <w:r>
+        <w:t>Xd</w:t>
+      </w:r>
+      <w:proofErr w:type="spellEnd"/>
+      <w:r>
+        <w:t>, sendo que se encontram funcionais, estando todos os botões com as devidas ligações efetuadas, de maneira a que os desenvolvedores tenham uma melhor ideia da estrutura da plataforma com base nestes protótipos.</w:t>
+      </w:r>
+    </w:p>
+    <w:p>
+      <w:pPr>
+        <w:spacing w:line="360" w:lineRule="auto"/>
+        <w:jc w:val="both"/>
+      </w:pPr>
+      <w:r>
+        <w:t xml:space="preserve">Seguidamente, no dia 11/10/2019, dei </w:t>
+      </w:r>
+      <w:r>
+        <w:t>início</w:t>
+      </w:r>
+      <w:r>
+        <w:t xml:space="preserve"> à aprendizagem de como configurar Pipelines no GitLab, sendo que nesse mesmo dia, configurei Runners e alguns ficheiros YAML, os quais não ficaram corretamente implementados.</w:t>
+      </w:r>
+      <w:r>
+        <w:t xml:space="preserve"> Já no dia 03/12/2019, após ter acesso a tutoriais mais específicos, consegui configurar os ficheiros YAML, reconfigurar os Runners e, dessa forma, configurar de uma melhor forma os Pipelines do projeto no GitLab.</w:t>
+      </w:r>
+    </w:p>
+    <w:p>
+      <w:pPr>
+        <w:spacing w:line="360" w:lineRule="auto"/>
+        <w:jc w:val="both"/>
+      </w:pPr>
+      <w:r>
+        <w:t>Avançando, no dia 16/11/2019 efetuei, com ajuda crucial do colega Ricardo Ferreira, com a role de desenvolvedor Back-End e Database Manager, o desenho conceptual e lógico da BD EVITAR Database.</w:t>
+      </w:r>
+    </w:p>
+    <w:p>
+      <w:pPr>
+        <w:spacing w:line="360" w:lineRule="auto"/>
+        <w:jc w:val="both"/>
+      </w:pPr>
+      <w:r>
+        <w:t>Entretanto, no dia 25/11/2019 renovei por completo o Relatório Geral EVITAR, de forma a corresponder ao esperado do relatório, corrigindo assim, o artefacto alvo de crítica na apresentação do #1 Milestone.</w:t>
+      </w:r>
+      <w:r>
+        <w:t xml:space="preserve"> De mencionar também que diariamente, todas as tarefas realizadas seriam introduzidas no devido documento, de modo a aumentar a precisão e fiabilidade dos dados.</w:t>
+      </w:r>
+    </w:p>
+    <w:p>
+      <w:pPr>
+        <w:spacing w:line="360" w:lineRule="auto"/>
+        <w:jc w:val="both"/>
+      </w:pPr>
+      <w:r>
+        <w:t>Tendo recebido o Raspberry Pi 4, juntamente com todos os componentes no dia 29/11/2019, aprendi imediatamente os fundamentos de eletrónica e como os mesmo seriam controlados pelo computador através de Scripts. Sendo que neste mesmo dia foram elaborados vários circuitos de diferentes naturezas, de modo a fundamentar a aprendizagem.</w:t>
+      </w:r>
+    </w:p>
+    <w:p>
+      <w:pPr>
+        <w:spacing w:line="360" w:lineRule="auto"/>
+        <w:jc w:val="both"/>
+      </w:pPr>
+      <w:r>
+        <w:t xml:space="preserve">Já no dia 30/11/2019, tendo acesso a tudo que seria necessário para ligar o Raspberry Pi, </w:t>
+      </w:r>
+      <w:r>
+        <w:t xml:space="preserve">instalei o sistema operativo </w:t>
+      </w:r>
+      <w:proofErr w:type="spellStart"/>
+      <w:r>
+        <w:t>Raspbian</w:t>
+      </w:r>
+      <w:proofErr w:type="spellEnd"/>
+      <w:r>
+        <w:t xml:space="preserve"> derivação NOOBS. E, posteriormente, aprendi o funcionamento do </w:t>
+      </w:r>
+      <w:r>
+        <w:lastRenderedPageBreak/>
+        <w:t>sistema GPIO para poder desenvolver scripts controladores de componentes. Neste mesmo dia, foram também desenvolvidos diversos circuitos eletrónicos, desta vez, controlados por Scripts.</w:t>
+      </w:r>
+    </w:p>
+    <w:p>
+      <w:pPr>
+        <w:spacing w:line="360" w:lineRule="auto"/>
+        <w:jc w:val="both"/>
+      </w:pPr>
+      <w:r>
+        <w:t xml:space="preserve">Posteriormente, no dia 01/12/2019, integrei o </w:t>
+      </w:r>
+      <w:proofErr w:type="spellStart"/>
+      <w:r>
+        <w:t>Breakout</w:t>
+      </w:r>
+      <w:proofErr w:type="spellEnd"/>
+      <w:r>
+        <w:t xml:space="preserve"> no Raspberry Pi para tornar os circuitos mais simples e “limpos”, sendo que facilita a interação com o GPIO e diminui o risco de dano para o Raspberry Pi.</w:t>
+      </w:r>
+    </w:p>
+    <w:p>
+      <w:pPr>
+        <w:spacing w:line="360" w:lineRule="auto"/>
+        <w:jc w:val="both"/>
+      </w:pPr>
+      <w:r>
+        <w:t xml:space="preserve">Com isto, no dia seguinte, ou seja, 02/12/2019, integrei o LCD 1602 com o Raspberry Pi, assim como o chip I2C que tem incluído um potenciómetro 10k Ohm, que regula o </w:t>
+      </w:r>
+      <w:proofErr w:type="spellStart"/>
+      <w:r>
+        <w:t>backlight</w:t>
+      </w:r>
+      <w:proofErr w:type="spellEnd"/>
+      <w:r>
+        <w:t xml:space="preserve"> do LCD. Desenvolvi também alguns Scripts para controlar este mesmo componente, Scripts os quais seriam desenvolvidos em </w:t>
+      </w:r>
+      <w:proofErr w:type="spellStart"/>
+      <w:r>
+        <w:t>Python</w:t>
+      </w:r>
+      <w:proofErr w:type="spellEnd"/>
+      <w:r>
+        <w:t xml:space="preserve"> 3, depois de instalados os devidos módulos na máquina.</w:t>
+      </w:r>
+    </w:p>
+    <w:p>
+      <w:pPr>
+        <w:spacing w:line="360" w:lineRule="auto"/>
+        <w:jc w:val="both"/>
+      </w:pPr>
+      <w:r>
+        <w:t xml:space="preserve">No dia 03/12/2019, tentei integrar o Sensor RFID RC522 com o Raspberry Pi, e desenvolvi os Scripts para Leitura e Escrita de </w:t>
+      </w:r>
+      <w:proofErr w:type="spellStart"/>
+      <w:r>
+        <w:t>tags</w:t>
+      </w:r>
+      <w:proofErr w:type="spellEnd"/>
+      <w:r>
+        <w:t>. Infelizmente, após um dia árduo de trabalho, não consegui integrar o componente, sendo que o mesmo é detetado pelo computador, mas não efetua nem escrita nem leitura, sendo que esta tarefa será resolvida posteriormente.</w:t>
+      </w:r>
+    </w:p>
+    <w:p>
+      <w:pPr>
+        <w:spacing w:line="360" w:lineRule="auto"/>
+        <w:jc w:val="both"/>
+      </w:pPr>
+      <w:r>
+        <w:t>Finalmente, no dia 04/12/2019, elaborei o Relatório EVITAR Database, o Relatório Geral e o Relatório Individual.</w:t>
+      </w:r>
+    </w:p>
+    <w:p>
+      <w:pPr>
+        <w:spacing w:line="360" w:lineRule="auto"/>
+        <w:jc w:val="both"/>
+      </w:pPr>
+      <w:r>
+        <w:t xml:space="preserve">Apesar de tudo, de forma continua, organizei e mantive o repositório GitHub, o projeto GitLab e o site de equipa no </w:t>
+      </w:r>
+      <w:proofErr w:type="spellStart"/>
+      <w:r>
+        <w:t>Sharepoint</w:t>
+      </w:r>
+      <w:proofErr w:type="spellEnd"/>
+      <w:r>
+        <w:t>. Tendo ajudado alguns membros da equipa no funcionamento destas ferramentas.</w:t>
+      </w:r>
+    </w:p>
+    <w:p>
+      <w:pPr>
+        <w:spacing w:line="360" w:lineRule="auto"/>
+        <w:jc w:val="center"/>
+      </w:pPr>
+      <w:r>
+        <w:rPr>
+          <w:noProof/>
+        </w:rPr>
+        <w:drawing>
+          <wp:inline distT="0" distB="0" distL="0" distR="0" wp14:anchorId="49734A2F" wp14:editId="5C252B4E">
+            <wp:extent cx="2638425" cy="1978819"/>
+            <wp:effectExtent l="0" t="0" r="0" b="2540"/>
+            <wp:docPr id="3" name="Imagem 3" descr="Uma imagem com interior, mesa, chão, computador&#10;&#10;Descrição gerada automaticamente"/>
+            <wp:cNvGraphicFramePr>
+              <a:graphicFrameLocks xmlns:a="http://schemas.openxmlformats.org/drawingml/2006/main" noChangeAspect="1"/>
+            </wp:cNvGraphicFramePr>
+            <a:graphic xmlns:a="http://schemas.openxmlformats.org/drawingml/2006/main">
+              <a:graphicData uri="http://schemas.openxmlformats.org/drawingml/2006/picture">
+                <pic:pic xmlns:pic="http://schemas.openxmlformats.org/drawingml/2006/picture">
+                  <pic:nvPicPr>
+                    <pic:cNvPr id="3" name="Circuito1.jpg"/>
+                    <pic:cNvPicPr/>
+                  </pic:nvPicPr>
+                  <pic:blipFill>
+                    <a:blip r:embed="rId12" cstate="print">
+                      <a:extLst>
+                        <a:ext uri="{28A0092B-C50C-407E-A947-70E740481C1C}">
+                          <a14:useLocalDpi xmlns:a14="http://schemas.microsoft.com/office/drawing/2010/main" val="0"/>
+                        </a:ext>
+                      </a:extLst>
+                    </a:blip>
+                    <a:stretch>
+                      <a:fillRect/>
+                    </a:stretch>
+                  </pic:blipFill>
+                  <pic:spPr>
+                    <a:xfrm>
+                      <a:off x="0" y="0"/>
+                      <a:ext cx="2640097" cy="1980073"/>
+                    </a:xfrm>
+                    <a:prstGeom prst="rect">
+                      <a:avLst/>
+                    </a:prstGeom>
+                  </pic:spPr>
+                </pic:pic>
+              </a:graphicData>
+            </a:graphic>
+          </wp:inline>
+        </w:drawing>
+      </w:r>
+      <w:r>
+        <w:rPr>
+          <w:noProof/>
+        </w:rPr>
+        <w:drawing>
+          <wp:inline distT="0" distB="0" distL="0" distR="0" wp14:anchorId="1879A6D0" wp14:editId="4CA1A428">
+            <wp:extent cx="2638425" cy="1978819"/>
+            <wp:effectExtent l="0" t="0" r="0" b="2540"/>
+            <wp:docPr id="4" name="Imagem 4" descr="Uma imagem com eletrónica&#10;&#10;Descrição gerada automaticamente"/>
+            <wp:cNvGraphicFramePr>
+              <a:graphicFrameLocks xmlns:a="http://schemas.openxmlformats.org/drawingml/2006/main" noChangeAspect="1"/>
+            </wp:cNvGraphicFramePr>
+            <a:graphic xmlns:a="http://schemas.openxmlformats.org/drawingml/2006/main">
+              <a:graphicData uri="http://schemas.openxmlformats.org/drawingml/2006/picture">
+                <pic:pic xmlns:pic="http://schemas.openxmlformats.org/drawingml/2006/picture">
+                  <pic:nvPicPr>
+                    <pic:cNvPr id="4" name="RaspberryFoto.jpg"/>
+                    <pic:cNvPicPr/>
+                  </pic:nvPicPr>
+                  <pic:blipFill>
+                    <a:blip r:embed="rId13" cstate="print">
+                      <a:extLst>
+                        <a:ext uri="{28A0092B-C50C-407E-A947-70E740481C1C}">
+                          <a14:useLocalDpi xmlns:a14="http://schemas.microsoft.com/office/drawing/2010/main" val="0"/>
+                        </a:ext>
+                      </a:extLst>
+                    </a:blip>
+                    <a:stretch>
+                      <a:fillRect/>
+                    </a:stretch>
+                  </pic:blipFill>
+                  <pic:spPr>
+                    <a:xfrm>
+                      <a:off x="0" y="0"/>
+                      <a:ext cx="2644068" cy="1983051"/>
+                    </a:xfrm>
+                    <a:prstGeom prst="rect">
+                      <a:avLst/>
+                    </a:prstGeom>
+                  </pic:spPr>
+                </pic:pic>
+              </a:graphicData>
+            </a:graphic>
+          </wp:inline>
+        </w:drawing>
+      </w:r>
+    </w:p>
+    <w:p>
+      <w:pPr>
+        <w:jc w:val="center"/>
+        <w:rPr>
+          <w:color w:val="5B9BD5" w:themeColor="accent5"/>
+          <w:u w:val="single"/>
+        </w:rPr>
+      </w:pPr>
+      <w:r>
+        <w:rPr>
+          <w:noProof/>
+          <w:color w:val="5B9BD5" w:themeColor="accent5"/>
+          <w:u w:val="single"/>
+        </w:rPr>
+        <w:drawing>
+          <wp:inline distT="0" distB="0" distL="0" distR="0" wp14:anchorId="1A24F9F9" wp14:editId="6AE6FDC4">
+            <wp:extent cx="1819275" cy="1577533"/>
+            <wp:effectExtent l="0" t="0" r="0" b="3810"/>
+            <wp:docPr id="5" name="Imagem 5"/>
+            <wp:cNvGraphicFramePr>
+              <a:graphicFrameLocks xmlns:a="http://schemas.openxmlformats.org/drawingml/2006/main" noChangeAspect="1"/>
+            </wp:cNvGraphicFramePr>
+            <a:graphic xmlns:a="http://schemas.openxmlformats.org/drawingml/2006/main">
+              <a:graphicData uri="http://schemas.openxmlformats.org/drawingml/2006/picture">
+                <pic:pic xmlns:pic="http://schemas.openxmlformats.org/drawingml/2006/picture">
+                  <pic:nvPicPr>
+                    <pic:cNvPr id="5" name="RaspberryScheme.png"/>
+                    <pic:cNvPicPr/>
+                  </pic:nvPicPr>
+                  <pic:blipFill>
+                    <a:blip r:embed="rId14" cstate="print">
+                      <a:extLst>
+                        <a:ext uri="{28A0092B-C50C-407E-A947-70E740481C1C}">
+                          <a14:useLocalDpi xmlns:a14="http://schemas.microsoft.com/office/drawing/2010/main" val="0"/>
+                        </a:ext>
+                      </a:extLst>
+                    </a:blip>
+                    <a:stretch>
+                      <a:fillRect/>
+                    </a:stretch>
+                  </pic:blipFill>
+                  <pic:spPr>
+                    <a:xfrm>
+                      <a:off x="0" y="0"/>
+                      <a:ext cx="1830360" cy="1587145"/>
+                    </a:xfrm>
+                    <a:prstGeom prst="rect">
+                      <a:avLst/>
+                    </a:prstGeom>
+                  </pic:spPr>
+                </pic:pic>
+              </a:graphicData>
+            </a:graphic>
+          </wp:inline>
+        </w:drawing>
+      </w:r>
+      <w:r>
+        <w:rPr>
+          <w:color w:val="5B9BD5" w:themeColor="accent5"/>
+          <w:u w:val="single"/>
+        </w:rPr>
+        <w:br w:type="page"/>
+      </w:r>
+      <w:bookmarkStart w:id="4" w:name="_GoBack"/>
+      <w:bookmarkEnd w:id="4"/>
+    </w:p>
+    <w:p>
+      <w:pPr>
+        <w:pStyle w:val="Ttulo1"/>
+        <w:numPr>
+          <w:ilvl w:val="0"/>
+          <w:numId w:val="2"/>
+        </w:numPr>
+      </w:pPr>
+      <w:bookmarkStart w:id="5" w:name="_Toc26400313"/>
       <w:r>
         <w:lastRenderedPageBreak/>
         <w:t>Avaliação da Equipa</w:t>
       </w:r>
-      <w:bookmarkEnd w:id="4"/>
+      <w:bookmarkEnd w:id="5"/>
     </w:p>
     <w:p/>
     <w:tbl>
@@ -2453,8 +3069,13 @@
             <w:pPr>
               <w:pStyle w:val="GTBodyTextTable"/>
             </w:pPr>
+            <w:proofErr w:type="spellStart"/>
             <w:r>
-              <w:t>Muito boa</w:t>
+              <w:t>Muito</w:t>
+            </w:r>
+            <w:proofErr w:type="spellEnd"/>
+            <w:r>
+              <w:t xml:space="preserve"> boa</w:t>
             </w:r>
           </w:p>
         </w:tc>
@@ -2495,9 +3116,11 @@
             <w:pPr>
               <w:pStyle w:val="GTBodyTextTable"/>
             </w:pPr>
+            <w:proofErr w:type="spellStart"/>
             <w:r>
               <w:t>Satisfatória</w:t>
             </w:r>
+            <w:proofErr w:type="spellEnd"/>
           </w:p>
         </w:tc>
         <w:tc>
@@ -2516,9 +3139,11 @@
             <w:pPr>
               <w:pStyle w:val="GTBodyTextTable"/>
             </w:pPr>
+            <w:proofErr w:type="spellStart"/>
             <w:r>
               <w:t>Negativa</w:t>
             </w:r>
+            <w:proofErr w:type="spellEnd"/>
           </w:p>
         </w:tc>
       </w:tr>
@@ -2546,8 +3171,13 @@
             <w:r>
               <w:t xml:space="preserve"> | </w:t>
             </w:r>
+            <w:proofErr w:type="spellStart"/>
             <w:r>
-              <w:t>Abílio Castro</w:t>
+              <w:t>Abílio</w:t>
+            </w:r>
+            <w:proofErr w:type="spellEnd"/>
+            <w:r>
+              <w:t xml:space="preserve"> Castro</w:t>
             </w:r>
           </w:p>
         </w:tc>
@@ -2658,7 +3288,21 @@
               <w:rPr>
                 <w:lang w:val="pt-PT"/>
               </w:rPr>
-              <w:t xml:space="preserve">Caso tenha sido seleccionada a opção </w:t>
+              <w:t xml:space="preserve">Caso tenha sido </w:t>
+            </w:r>
+            <w:proofErr w:type="spellStart"/>
+            <w:r>
+              <w:rPr>
+                <w:lang w:val="pt-PT"/>
+              </w:rPr>
+              <w:t>seleccionada</w:t>
+            </w:r>
+            <w:proofErr w:type="spellEnd"/>
+            <w:r>
+              <w:rPr>
+                <w:lang w:val="pt-PT"/>
+              </w:rPr>
+              <w:t xml:space="preserve"> a opção </w:t>
             </w:r>
             <w:r>
               <w:rPr>
@@ -2835,7 +3479,21 @@
               <w:rPr>
                 <w:lang w:val="pt-PT"/>
               </w:rPr>
-              <w:t xml:space="preserve">Caso tenha sido seleccionada a opção </w:t>
+              <w:t xml:space="preserve">Caso tenha sido </w:t>
+            </w:r>
+            <w:proofErr w:type="spellStart"/>
+            <w:r>
+              <w:rPr>
+                <w:lang w:val="pt-PT"/>
+              </w:rPr>
+              <w:t>seleccionada</w:t>
+            </w:r>
+            <w:proofErr w:type="spellEnd"/>
+            <w:r>
+              <w:rPr>
+                <w:lang w:val="pt-PT"/>
+              </w:rPr>
+              <w:t xml:space="preserve"> a opção </w:t>
             </w:r>
             <w:r>
               <w:rPr>
@@ -3030,7 +3688,21 @@
               <w:rPr>
                 <w:lang w:val="pt-PT"/>
               </w:rPr>
-              <w:t xml:space="preserve">Caso tenha sido seleccionada a opção </w:t>
+              <w:t xml:space="preserve">Caso tenha sido </w:t>
+            </w:r>
+            <w:proofErr w:type="spellStart"/>
+            <w:r>
+              <w:rPr>
+                <w:lang w:val="pt-PT"/>
+              </w:rPr>
+              <w:t>seleccionada</w:t>
+            </w:r>
+            <w:proofErr w:type="spellEnd"/>
+            <w:r>
+              <w:rPr>
+                <w:lang w:val="pt-PT"/>
+              </w:rPr>
+              <w:t xml:space="preserve"> a opção </w:t>
             </w:r>
             <w:r>
               <w:rPr>
@@ -3225,7 +3897,21 @@
               <w:rPr>
                 <w:lang w:val="pt-PT"/>
               </w:rPr>
-              <w:t xml:space="preserve">Caso tenha sido seleccionada a opção </w:t>
+              <w:t xml:space="preserve">Caso tenha sido </w:t>
+            </w:r>
+            <w:proofErr w:type="spellStart"/>
+            <w:r>
+              <w:rPr>
+                <w:lang w:val="pt-PT"/>
+              </w:rPr>
+              <w:t>seleccionada</w:t>
+            </w:r>
+            <w:proofErr w:type="spellEnd"/>
+            <w:r>
+              <w:rPr>
+                <w:lang w:val="pt-PT"/>
+              </w:rPr>
+              <w:t xml:space="preserve"> a opção </w:t>
             </w:r>
             <w:r>
               <w:rPr>
@@ -3301,32 +3987,100 @@
       <w:pPr>
         <w:pStyle w:val="Ttulo1"/>
       </w:pPr>
-      <w:bookmarkStart w:id="5" w:name="_Toc26306428"/>
+      <w:bookmarkStart w:id="6" w:name="_Toc26400314"/>
       <w:r>
         <w:lastRenderedPageBreak/>
         <w:t>Bibliografia</w:t>
       </w:r>
-      <w:bookmarkEnd w:id="5"/>
+      <w:bookmarkEnd w:id="6"/>
     </w:p>
     <w:p/>
     <w:p>
       <w:r>
-        <w:t>Database Systems Practical Implementation Management</w:t>
+        <w:t xml:space="preserve">Database </w:t>
       </w:r>
-    </w:p>
-    <w:p>
+      <w:proofErr w:type="spellStart"/>
       <w:r>
-        <w:t>CanaKit Raspberry Pi 4 Quick-Start Guide</w:t>
+        <w:t>Systems</w:t>
       </w:r>
-    </w:p>
-    <w:p>
+      <w:proofErr w:type="spellEnd"/>
       <w:r>
-        <w:t>Canakit Raspberry Pi 4 GPIO Cheat Sheet</w:t>
+        <w:t xml:space="preserve"> </w:t>
       </w:r>
-    </w:p>
-    <w:p>
+      <w:proofErr w:type="spellStart"/>
       <w:r>
-        <w:t>Sunfounder DaVinci Kit Guide</w:t>
+        <w:t>Practical</w:t>
+      </w:r>
+      <w:proofErr w:type="spellEnd"/>
+      <w:r>
+        <w:t xml:space="preserve"> </w:t>
+      </w:r>
+      <w:proofErr w:type="spellStart"/>
+      <w:r>
+        <w:t>Implementation</w:t>
+      </w:r>
+      <w:proofErr w:type="spellEnd"/>
+      <w:r>
+        <w:t xml:space="preserve"> Management</w:t>
+      </w:r>
+    </w:p>
+    <w:p>
+      <w:proofErr w:type="spellStart"/>
+      <w:r>
+        <w:t>CanaKit</w:t>
+      </w:r>
+      <w:proofErr w:type="spellEnd"/>
+      <w:r>
+        <w:t xml:space="preserve"> Raspberry Pi 4 </w:t>
+      </w:r>
+      <w:proofErr w:type="spellStart"/>
+      <w:r>
+        <w:t>Quick</w:t>
+      </w:r>
+      <w:proofErr w:type="spellEnd"/>
+      <w:r>
+        <w:t>-Start Guide</w:t>
+      </w:r>
+    </w:p>
+    <w:p>
+      <w:proofErr w:type="spellStart"/>
+      <w:r>
+        <w:t>Canakit</w:t>
+      </w:r>
+      <w:proofErr w:type="spellEnd"/>
+      <w:r>
+        <w:t xml:space="preserve"> Raspberry Pi 4 GPIO </w:t>
+      </w:r>
+      <w:proofErr w:type="spellStart"/>
+      <w:r>
+        <w:t>Cheat</w:t>
+      </w:r>
+      <w:proofErr w:type="spellEnd"/>
+      <w:r>
+        <w:t xml:space="preserve"> </w:t>
+      </w:r>
+      <w:proofErr w:type="spellStart"/>
+      <w:r>
+        <w:t>Sheet</w:t>
+      </w:r>
+      <w:proofErr w:type="spellEnd"/>
+    </w:p>
+    <w:p>
+      <w:proofErr w:type="spellStart"/>
+      <w:r>
+        <w:t>Sunfounder</w:t>
+      </w:r>
+      <w:proofErr w:type="spellEnd"/>
+      <w:r>
+        <w:t xml:space="preserve"> </w:t>
+      </w:r>
+      <w:proofErr w:type="spellStart"/>
+      <w:r>
+        <w:t>DaVinci</w:t>
+      </w:r>
+      <w:proofErr w:type="spellEnd"/>
+      <w:r>
+        <w:t xml:space="preserve"> Kit Guide</w:t>
       </w:r>
     </w:p>
     <w:p>
@@ -3351,16 +4105,16 @@
       <w:pPr>
         <w:pStyle w:val="Ttulo1"/>
       </w:pPr>
-      <w:bookmarkStart w:id="6" w:name="_Toc26306429"/>
+      <w:bookmarkStart w:id="7" w:name="_Toc26400315"/>
       <w:r>
         <w:lastRenderedPageBreak/>
         <w:t>Referências WWW</w:t>
       </w:r>
-      <w:bookmarkEnd w:id="6"/>
+      <w:bookmarkEnd w:id="7"/>
     </w:p>
     <w:p/>
     <w:p>
-      <w:hyperlink r:id="rId12" w:history="1">
+      <w:hyperlink r:id="rId15" w:history="1">
         <w:r>
           <w:rPr>
             <w:rStyle w:val="Hiperligao"/>
@@ -3370,7 +4124,7 @@
       </w:hyperlink>
     </w:p>
     <w:p>
-      <w:hyperlink r:id="rId13" w:history="1">
+      <w:hyperlink r:id="rId16" w:history="1">
         <w:r>
           <w:rPr>
             <w:rStyle w:val="Hiperligao"/>
@@ -3380,7 +4134,7 @@
       </w:hyperlink>
     </w:p>
     <w:p>
-      <w:hyperlink r:id="rId14" w:history="1">
+      <w:hyperlink r:id="rId17" w:history="1">
         <w:r>
           <w:rPr>
             <w:rStyle w:val="Hiperligao"/>
@@ -3395,7 +4149,7 @@
           <w:tab w:val="left" w:pos="3750"/>
         </w:tabs>
       </w:pPr>
-      <w:hyperlink r:id="rId15" w:history="1">
+      <w:hyperlink r:id="rId18" w:history="1">
         <w:r>
           <w:rPr>
             <w:rStyle w:val="Hiperligao"/>
@@ -3410,7 +4164,7 @@
           <w:tab w:val="left" w:pos="3750"/>
         </w:tabs>
       </w:pPr>
-      <w:hyperlink r:id="rId16" w:history="1">
+      <w:hyperlink r:id="rId19" w:history="1">
         <w:r>
           <w:rPr>
             <w:rStyle w:val="Hiperligao"/>
@@ -3425,7 +4179,7 @@
           <w:tab w:val="left" w:pos="3750"/>
         </w:tabs>
       </w:pPr>
-      <w:hyperlink r:id="rId17" w:history="1">
+      <w:hyperlink r:id="rId20" w:history="1">
         <w:r>
           <w:rPr>
             <w:rStyle w:val="Hiperligao"/>
@@ -3440,7 +4194,7 @@
           <w:tab w:val="left" w:pos="3750"/>
         </w:tabs>
       </w:pPr>
-      <w:hyperlink r:id="rId18" w:history="1">
+      <w:hyperlink r:id="rId21" w:history="1">
         <w:r>
           <w:rPr>
             <w:rStyle w:val="Hiperligao"/>
@@ -3455,7 +4209,7 @@
           <w:tab w:val="left" w:pos="3750"/>
         </w:tabs>
       </w:pPr>
-      <w:hyperlink r:id="rId19" w:history="1">
+      <w:hyperlink r:id="rId22" w:history="1">
         <w:r>
           <w:rPr>
             <w:rStyle w:val="Hiperligao"/>
@@ -3470,7 +4224,7 @@
           <w:tab w:val="left" w:pos="3750"/>
         </w:tabs>
       </w:pPr>
-      <w:hyperlink r:id="rId20" w:history="1">
+      <w:hyperlink r:id="rId23" w:history="1">
         <w:r>
           <w:rPr>
             <w:rStyle w:val="Hiperligao"/>
@@ -3485,7 +4239,7 @@
           <w:tab w:val="left" w:pos="3750"/>
         </w:tabs>
       </w:pPr>
-      <w:hyperlink r:id="rId21" w:history="1">
+      <w:hyperlink r:id="rId24" w:history="1">
         <w:r>
           <w:rPr>
             <w:rStyle w:val="Hiperligao"/>
@@ -3500,7 +4254,7 @@
           <w:tab w:val="left" w:pos="3750"/>
         </w:tabs>
       </w:pPr>
-      <w:hyperlink r:id="rId22" w:anchor="note_36332863" w:history="1">
+      <w:hyperlink r:id="rId25" w:anchor="note_36332863" w:history="1">
         <w:r>
           <w:rPr>
             <w:rStyle w:val="Hiperligao"/>
@@ -3515,7 +4269,7 @@
           <w:tab w:val="left" w:pos="3750"/>
         </w:tabs>
       </w:pPr>
-      <w:hyperlink r:id="rId23" w:history="1">
+      <w:hyperlink r:id="rId26" w:history="1">
         <w:r>
           <w:rPr>
             <w:rStyle w:val="Hiperligao"/>
@@ -3530,7 +4284,7 @@
           <w:tab w:val="left" w:pos="3750"/>
         </w:tabs>
       </w:pPr>
-      <w:hyperlink r:id="rId24" w:history="1">
+      <w:hyperlink r:id="rId27" w:history="1">
         <w:r>
           <w:rPr>
             <w:rStyle w:val="Hiperligao"/>
@@ -3545,7 +4299,7 @@
           <w:tab w:val="left" w:pos="3750"/>
         </w:tabs>
       </w:pPr>
-      <w:hyperlink r:id="rId25" w:history="1">
+      <w:hyperlink r:id="rId28" w:history="1">
         <w:r>
           <w:rPr>
             <w:rStyle w:val="Hiperligao"/>
@@ -3560,7 +4314,7 @@
           <w:tab w:val="left" w:pos="3750"/>
         </w:tabs>
       </w:pPr>
-      <w:hyperlink r:id="rId26" w:history="1">
+      <w:hyperlink r:id="rId29" w:history="1">
         <w:r>
           <w:rPr>
             <w:rStyle w:val="Hiperligao"/>
@@ -3575,7 +4329,7 @@
           <w:tab w:val="left" w:pos="3750"/>
         </w:tabs>
       </w:pPr>
-      <w:hyperlink r:id="rId27" w:history="1">
+      <w:hyperlink r:id="rId30" w:history="1">
         <w:r>
           <w:rPr>
             <w:rStyle w:val="Hiperligao"/>
@@ -3590,7 +4344,7 @@
           <w:tab w:val="left" w:pos="3750"/>
         </w:tabs>
       </w:pPr>
-      <w:hyperlink r:id="rId28" w:history="1">
+      <w:hyperlink r:id="rId31" w:history="1">
         <w:r>
           <w:rPr>
             <w:rStyle w:val="Hiperligao"/>
@@ -3605,7 +4359,7 @@
           <w:tab w:val="left" w:pos="3750"/>
         </w:tabs>
       </w:pPr>
-      <w:hyperlink r:id="rId29" w:anchor="permissions-in-gitlab" w:history="1">
+      <w:hyperlink r:id="rId32" w:anchor="permissions-in-gitlab" w:history="1">
         <w:r>
           <w:rPr>
             <w:rStyle w:val="Hiperligao"/>
@@ -3620,7 +4374,7 @@
           <w:tab w:val="left" w:pos="3750"/>
         </w:tabs>
       </w:pPr>
-      <w:hyperlink r:id="rId30" w:anchor="open-to-collaboration" w:history="1">
+      <w:hyperlink r:id="rId33" w:anchor="open-to-collaboration" w:history="1">
         <w:r>
           <w:rPr>
             <w:rStyle w:val="Hiperligao"/>
@@ -3635,7 +4389,7 @@
           <w:tab w:val="left" w:pos="3750"/>
         </w:tabs>
       </w:pPr>
-      <w:hyperlink r:id="rId31" w:history="1">
+      <w:hyperlink r:id="rId34" w:history="1">
         <w:r>
           <w:rPr>
             <w:rStyle w:val="Hiperligao"/>
@@ -3650,7 +4404,7 @@
           <w:tab w:val="left" w:pos="3750"/>
         </w:tabs>
       </w:pPr>
-      <w:hyperlink r:id="rId32" w:history="1">
+      <w:hyperlink r:id="rId35" w:history="1">
         <w:r>
           <w:rPr>
             <w:rStyle w:val="Hiperligao"/>
@@ -3665,7 +4419,7 @@
           <w:tab w:val="left" w:pos="3750"/>
         </w:tabs>
       </w:pPr>
-      <w:hyperlink r:id="rId33" w:history="1">
+      <w:hyperlink r:id="rId36" w:history="1">
         <w:r>
           <w:rPr>
             <w:rStyle w:val="Hiperligao"/>
@@ -3680,7 +4434,7 @@
           <w:tab w:val="left" w:pos="3750"/>
         </w:tabs>
       </w:pPr>
-      <w:hyperlink r:id="rId34" w:history="1">
+      <w:hyperlink r:id="rId37" w:history="1">
         <w:r>
           <w:rPr>
             <w:rStyle w:val="Hiperligao"/>
@@ -3695,7 +4449,7 @@
           <w:tab w:val="left" w:pos="3750"/>
         </w:tabs>
       </w:pPr>
-      <w:hyperlink r:id="rId35" w:history="1">
+      <w:hyperlink r:id="rId38" w:history="1">
         <w:r>
           <w:rPr>
             <w:rStyle w:val="Hiperligao"/>
@@ -3710,7 +4464,7 @@
           <w:tab w:val="left" w:pos="3750"/>
         </w:tabs>
       </w:pPr>
-      <w:hyperlink r:id="rId36" w:history="1">
+      <w:hyperlink r:id="rId39" w:history="1">
         <w:r>
           <w:rPr>
             <w:rStyle w:val="Hiperligao"/>
@@ -3725,7 +4479,7 @@
           <w:tab w:val="left" w:pos="3750"/>
         </w:tabs>
       </w:pPr>
-      <w:hyperlink r:id="rId37" w:history="1">
+      <w:hyperlink r:id="rId40" w:history="1">
         <w:r>
           <w:rPr>
             <w:rStyle w:val="Hiperligao"/>
@@ -3740,7 +4494,7 @@
           <w:tab w:val="left" w:pos="3750"/>
         </w:tabs>
       </w:pPr>
-      <w:hyperlink r:id="rId38" w:history="1">
+      <w:hyperlink r:id="rId41" w:history="1">
         <w:r>
           <w:rPr>
             <w:rStyle w:val="Hiperligao"/>
@@ -3755,7 +4509,7 @@
           <w:tab w:val="left" w:pos="3750"/>
         </w:tabs>
       </w:pPr>
-      <w:hyperlink r:id="rId39" w:history="1">
+      <w:hyperlink r:id="rId42" w:history="1">
         <w:r>
           <w:rPr>
             <w:rStyle w:val="Hiperligao"/>
@@ -3770,7 +4524,7 @@
           <w:tab w:val="left" w:pos="3750"/>
         </w:tabs>
       </w:pPr>
-      <w:hyperlink r:id="rId40" w:history="1">
+      <w:hyperlink r:id="rId43" w:history="1">
         <w:r>
           <w:rPr>
             <w:rStyle w:val="Hiperligao"/>
@@ -3785,7 +4539,7 @@
           <w:tab w:val="left" w:pos="3750"/>
         </w:tabs>
       </w:pPr>
-      <w:hyperlink r:id="rId41" w:history="1">
+      <w:hyperlink r:id="rId44" w:history="1">
         <w:r>
           <w:rPr>
             <w:rStyle w:val="Hiperligao"/>
@@ -3800,7 +4554,7 @@
           <w:tab w:val="left" w:pos="3750"/>
         </w:tabs>
       </w:pPr>
-      <w:hyperlink r:id="rId42" w:history="1">
+      <w:hyperlink r:id="rId45" w:history="1">
         <w:r>
           <w:rPr>
             <w:rStyle w:val="Hiperligao"/>
@@ -3815,7 +4569,7 @@
           <w:tab w:val="left" w:pos="3750"/>
         </w:tabs>
       </w:pPr>
-      <w:hyperlink r:id="rId43" w:history="1">
+      <w:hyperlink r:id="rId46" w:history="1">
         <w:r>
           <w:rPr>
             <w:rStyle w:val="Hiperligao"/>
@@ -3830,7 +4584,7 @@
           <w:tab w:val="left" w:pos="3750"/>
         </w:tabs>
       </w:pPr>
-      <w:hyperlink r:id="rId44" w:history="1">
+      <w:hyperlink r:id="rId47" w:history="1">
         <w:r>
           <w:rPr>
             <w:rStyle w:val="Hiperligao"/>
@@ -3845,7 +4599,7 @@
           <w:tab w:val="left" w:pos="3750"/>
         </w:tabs>
       </w:pPr>
-      <w:hyperlink r:id="rId45" w:history="1">
+      <w:hyperlink r:id="rId48" w:history="1">
         <w:r>
           <w:rPr>
             <w:rStyle w:val="Hiperligao"/>
@@ -3860,7 +4614,7 @@
           <w:tab w:val="left" w:pos="3750"/>
         </w:tabs>
       </w:pPr>
-      <w:hyperlink r:id="rId46" w:history="1">
+      <w:hyperlink r:id="rId49" w:history="1">
         <w:r>
           <w:rPr>
             <w:rStyle w:val="Hiperligao"/>
@@ -3875,7 +4629,7 @@
           <w:tab w:val="left" w:pos="3750"/>
         </w:tabs>
       </w:pPr>
-      <w:hyperlink r:id="rId47" w:history="1">
+      <w:hyperlink r:id="rId50" w:history="1">
         <w:r>
           <w:rPr>
             <w:rStyle w:val="Hiperligao"/>
@@ -3893,7 +4647,7 @@
           <w:tab w:val="left" w:pos="3750"/>
         </w:tabs>
       </w:pPr>
-      <w:hyperlink r:id="rId48" w:history="1">
+      <w:hyperlink r:id="rId51" w:history="1">
         <w:r>
           <w:rPr>
             <w:rStyle w:val="Hiperligao"/>
@@ -3908,7 +4662,7 @@
           <w:tab w:val="left" w:pos="3750"/>
         </w:tabs>
       </w:pPr>
-      <w:hyperlink r:id="rId49" w:history="1">
+      <w:hyperlink r:id="rId52" w:history="1">
         <w:r>
           <w:rPr>
             <w:rStyle w:val="Hiperligao"/>
@@ -3923,7 +4677,7 @@
           <w:tab w:val="left" w:pos="3750"/>
         </w:tabs>
       </w:pPr>
-      <w:hyperlink r:id="rId50" w:history="1">
+      <w:hyperlink r:id="rId53" w:history="1">
         <w:r>
           <w:rPr>
             <w:rStyle w:val="Hiperligao"/>
@@ -3938,7 +4692,7 @@
           <w:tab w:val="left" w:pos="3750"/>
         </w:tabs>
       </w:pPr>
-      <w:hyperlink r:id="rId51" w:history="1">
+      <w:hyperlink r:id="rId54" w:history="1">
         <w:r>
           <w:rPr>
             <w:rStyle w:val="Hiperligao"/>
@@ -3953,7 +4707,7 @@
           <w:tab w:val="left" w:pos="3750"/>
         </w:tabs>
       </w:pPr>
-      <w:hyperlink r:id="rId52" w:history="1">
+      <w:hyperlink r:id="rId55" w:history="1">
         <w:r>
           <w:rPr>
             <w:rStyle w:val="Hiperligao"/>
@@ -3968,7 +4722,7 @@
           <w:tab w:val="left" w:pos="3750"/>
         </w:tabs>
       </w:pPr>
-      <w:hyperlink r:id="rId53" w:history="1">
+      <w:hyperlink r:id="rId56" w:history="1">
         <w:r>
           <w:rPr>
             <w:rStyle w:val="Hiperligao"/>
@@ -3983,7 +4737,7 @@
           <w:tab w:val="left" w:pos="3750"/>
         </w:tabs>
       </w:pPr>
-      <w:hyperlink r:id="rId54" w:anchor="imgrc=Lj7qNHPI6hBc0M" w:history="1">
+      <w:hyperlink r:id="rId57" w:anchor="imgrc=Lj7qNHPI6hBc0M" w:history="1">
         <w:r>
           <w:rPr>
             <w:rStyle w:val="Hiperligao"/>
@@ -4001,7 +4755,7 @@
           <w:tab w:val="left" w:pos="3750"/>
         </w:tabs>
       </w:pPr>
-      <w:hyperlink r:id="rId55" w:history="1">
+      <w:hyperlink r:id="rId58" w:history="1">
         <w:r>
           <w:rPr>
             <w:rStyle w:val="Hiperligao"/>
@@ -4016,7 +4770,7 @@
           <w:tab w:val="left" w:pos="3750"/>
         </w:tabs>
       </w:pPr>
-      <w:hyperlink r:id="rId56" w:history="1">
+      <w:hyperlink r:id="rId59" w:history="1">
         <w:r>
           <w:rPr>
             <w:rStyle w:val="Hiperligao"/>
@@ -4031,7 +4785,7 @@
           <w:tab w:val="left" w:pos="3750"/>
         </w:tabs>
       </w:pPr>
-      <w:hyperlink r:id="rId57" w:history="1">
+      <w:hyperlink r:id="rId60" w:history="1">
         <w:r>
           <w:rPr>
             <w:rStyle w:val="Hiperligao"/>
@@ -4046,7 +4800,7 @@
           <w:tab w:val="left" w:pos="3750"/>
         </w:tabs>
       </w:pPr>
-      <w:hyperlink r:id="rId58" w:history="1">
+      <w:hyperlink r:id="rId61" w:history="1">
         <w:r>
           <w:rPr>
             <w:rStyle w:val="Hiperligao"/>
@@ -4061,7 +4815,7 @@
           <w:tab w:val="left" w:pos="3750"/>
         </w:tabs>
       </w:pPr>
-      <w:hyperlink r:id="rId59" w:history="1">
+      <w:hyperlink r:id="rId62" w:history="1">
         <w:r>
           <w:rPr>
             <w:rStyle w:val="Hiperligao"/>
@@ -4076,7 +4830,7 @@
           <w:tab w:val="left" w:pos="3750"/>
         </w:tabs>
       </w:pPr>
-      <w:hyperlink r:id="rId60" w:history="1">
+      <w:hyperlink r:id="rId63" w:history="1">
         <w:r>
           <w:rPr>
             <w:rStyle w:val="Hiperligao"/>
@@ -4091,7 +4845,7 @@
           <w:tab w:val="left" w:pos="3750"/>
         </w:tabs>
       </w:pPr>
-      <w:hyperlink r:id="rId61" w:history="1">
+      <w:hyperlink r:id="rId64" w:history="1">
         <w:r>
           <w:rPr>
             <w:rStyle w:val="Hiperligao"/>
@@ -4106,7 +4860,7 @@
           <w:tab w:val="left" w:pos="3750"/>
         </w:tabs>
       </w:pPr>
-      <w:hyperlink r:id="rId62" w:history="1">
+      <w:hyperlink r:id="rId65" w:history="1">
         <w:r>
           <w:rPr>
             <w:rStyle w:val="Hiperligao"/>
@@ -4121,7 +4875,7 @@
           <w:tab w:val="left" w:pos="3750"/>
         </w:tabs>
       </w:pPr>
-      <w:hyperlink r:id="rId63" w:history="1">
+      <w:hyperlink r:id="rId66" w:history="1">
         <w:r>
           <w:rPr>
             <w:rStyle w:val="Hiperligao"/>
@@ -4136,7 +4890,7 @@
           <w:tab w:val="left" w:pos="3750"/>
         </w:tabs>
       </w:pPr>
-      <w:hyperlink r:id="rId64" w:history="1">
+      <w:hyperlink r:id="rId67" w:history="1">
         <w:r>
           <w:rPr>
             <w:rStyle w:val="Hiperligao"/>
@@ -4151,7 +4905,7 @@
           <w:tab w:val="left" w:pos="3750"/>
         </w:tabs>
       </w:pPr>
-      <w:hyperlink r:id="rId65" w:history="1">
+      <w:hyperlink r:id="rId68" w:history="1">
         <w:r>
           <w:rPr>
             <w:rStyle w:val="Hiperligao"/>
@@ -4166,7 +4920,7 @@
           <w:tab w:val="left" w:pos="3750"/>
         </w:tabs>
       </w:pPr>
-      <w:hyperlink r:id="rId66" w:history="1">
+      <w:hyperlink r:id="rId69" w:history="1">
         <w:r>
           <w:rPr>
             <w:rStyle w:val="Hiperligao"/>
@@ -4181,7 +4935,7 @@
           <w:tab w:val="left" w:pos="3750"/>
         </w:tabs>
       </w:pPr>
-      <w:hyperlink r:id="rId67" w:history="1">
+      <w:hyperlink r:id="rId70" w:history="1">
         <w:r>
           <w:rPr>
             <w:rStyle w:val="Hiperligao"/>
@@ -4196,7 +4950,7 @@
           <w:tab w:val="left" w:pos="3750"/>
         </w:tabs>
       </w:pPr>
-      <w:hyperlink r:id="rId68" w:history="1">
+      <w:hyperlink r:id="rId71" w:history="1">
         <w:r>
           <w:rPr>
             <w:rStyle w:val="Hiperligao"/>
@@ -4214,7 +4968,7 @@
           <w:tab w:val="left" w:pos="3750"/>
         </w:tabs>
       </w:pPr>
-      <w:hyperlink r:id="rId69" w:history="1">
+      <w:hyperlink r:id="rId72" w:history="1">
         <w:r>
           <w:rPr>
             <w:rStyle w:val="Hiperligao"/>
@@ -4229,7 +4983,7 @@
           <w:tab w:val="left" w:pos="3750"/>
         </w:tabs>
       </w:pPr>
-      <w:hyperlink r:id="rId70" w:history="1">
+      <w:hyperlink r:id="rId73" w:history="1">
         <w:r>
           <w:rPr>
             <w:rStyle w:val="Hiperligao"/>
@@ -4247,7 +5001,7 @@
           <w:tab w:val="left" w:pos="3750"/>
         </w:tabs>
       </w:pPr>
-      <w:hyperlink r:id="rId71" w:history="1">
+      <w:hyperlink r:id="rId74" w:history="1">
         <w:r>
           <w:rPr>
             <w:rStyle w:val="Hiperligao"/>
@@ -4262,7 +5016,7 @@
           <w:tab w:val="left" w:pos="3750"/>
         </w:tabs>
       </w:pPr>
-      <w:hyperlink r:id="rId72" w:history="1">
+      <w:hyperlink r:id="rId75" w:history="1">
         <w:r>
           <w:rPr>
             <w:rStyle w:val="Hiperligao"/>
@@ -4277,7 +5031,7 @@
           <w:tab w:val="left" w:pos="3750"/>
         </w:tabs>
       </w:pPr>
-      <w:hyperlink r:id="rId73" w:history="1">
+      <w:hyperlink r:id="rId76" w:history="1">
         <w:r>
           <w:rPr>
             <w:rStyle w:val="Hiperligao"/>
@@ -4292,7 +5046,7 @@
           <w:tab w:val="left" w:pos="3750"/>
         </w:tabs>
       </w:pPr>
-      <w:hyperlink r:id="rId74" w:history="1">
+      <w:hyperlink r:id="rId77" w:history="1">
         <w:r>
           <w:rPr>
             <w:rStyle w:val="Hiperligao"/>
@@ -4307,7 +5061,7 @@
           <w:tab w:val="left" w:pos="3750"/>
         </w:tabs>
       </w:pPr>
-      <w:hyperlink r:id="rId75" w:history="1">
+      <w:hyperlink r:id="rId78" w:history="1">
         <w:r>
           <w:rPr>
             <w:rStyle w:val="Hiperligao"/>
@@ -4322,7 +5076,7 @@
           <w:tab w:val="left" w:pos="3750"/>
         </w:tabs>
       </w:pPr>
-      <w:hyperlink r:id="rId76" w:history="1">
+      <w:hyperlink r:id="rId79" w:history="1">
         <w:r>
           <w:rPr>
             <w:rStyle w:val="Hiperligao"/>
@@ -4337,7 +5091,7 @@
           <w:tab w:val="left" w:pos="3750"/>
         </w:tabs>
       </w:pPr>
-      <w:hyperlink r:id="rId77" w:history="1">
+      <w:hyperlink r:id="rId80" w:history="1">
         <w:r>
           <w:rPr>
             <w:rStyle w:val="Hiperligao"/>
@@ -4352,7 +5106,7 @@
           <w:tab w:val="left" w:pos="3750"/>
         </w:tabs>
       </w:pPr>
-      <w:hyperlink r:id="rId78" w:history="1">
+      <w:hyperlink r:id="rId81" w:history="1">
         <w:r>
           <w:rPr>
             <w:rStyle w:val="Hiperligao"/>
@@ -4367,7 +5121,7 @@
           <w:tab w:val="left" w:pos="3750"/>
         </w:tabs>
       </w:pPr>
-      <w:hyperlink r:id="rId79" w:history="1">
+      <w:hyperlink r:id="rId82" w:history="1">
         <w:r>
           <w:rPr>
             <w:rStyle w:val="Hiperligao"/>
@@ -4382,7 +5136,7 @@
           <w:tab w:val="left" w:pos="3750"/>
         </w:tabs>
       </w:pPr>
-      <w:hyperlink r:id="rId80" w:history="1">
+      <w:hyperlink r:id="rId83" w:history="1">
         <w:r>
           <w:rPr>
             <w:rStyle w:val="Hiperligao"/>
@@ -4397,7 +5151,7 @@
           <w:tab w:val="left" w:pos="3750"/>
         </w:tabs>
       </w:pPr>
-      <w:hyperlink r:id="rId81" w:history="1">
+      <w:hyperlink r:id="rId84" w:history="1">
         <w:r>
           <w:rPr>
             <w:rStyle w:val="Hiperligao"/>
@@ -4412,7 +5166,7 @@
           <w:tab w:val="left" w:pos="3750"/>
         </w:tabs>
       </w:pPr>
-      <w:hyperlink r:id="rId82" w:history="1">
+      <w:hyperlink r:id="rId85" w:history="1">
         <w:r>
           <w:rPr>
             <w:rStyle w:val="Hiperligao"/>
@@ -4427,7 +5181,7 @@
           <w:tab w:val="left" w:pos="3750"/>
         </w:tabs>
       </w:pPr>
-      <w:hyperlink r:id="rId83" w:history="1">
+      <w:hyperlink r:id="rId86" w:history="1">
         <w:r>
           <w:rPr>
             <w:rStyle w:val="Hiperligao"/>
@@ -4442,7 +5196,7 @@
           <w:tab w:val="left" w:pos="3750"/>
         </w:tabs>
       </w:pPr>
-      <w:hyperlink r:id="rId84" w:history="1">
+      <w:hyperlink r:id="rId87" w:history="1">
         <w:r>
           <w:rPr>
             <w:rStyle w:val="Hiperligao"/>
@@ -4457,7 +5211,7 @@
           <w:tab w:val="left" w:pos="3750"/>
         </w:tabs>
       </w:pPr>
-      <w:hyperlink r:id="rId85" w:history="1">
+      <w:hyperlink r:id="rId88" w:history="1">
         <w:r>
           <w:rPr>
             <w:rStyle w:val="Hiperligao"/>
@@ -4472,7 +5226,7 @@
           <w:tab w:val="left" w:pos="3750"/>
         </w:tabs>
       </w:pPr>
-      <w:hyperlink r:id="rId86" w:history="1">
+      <w:hyperlink r:id="rId89" w:history="1">
         <w:r>
           <w:rPr>
             <w:rStyle w:val="Hiperligao"/>
@@ -4487,7 +5241,7 @@
           <w:tab w:val="left" w:pos="3750"/>
         </w:tabs>
       </w:pPr>
-      <w:hyperlink r:id="rId87" w:history="1">
+      <w:hyperlink r:id="rId90" w:history="1">
         <w:r>
           <w:rPr>
             <w:rStyle w:val="Hiperligao"/>
@@ -4502,7 +5256,7 @@
           <w:tab w:val="left" w:pos="3750"/>
         </w:tabs>
       </w:pPr>
-      <w:hyperlink r:id="rId88" w:history="1">
+      <w:hyperlink r:id="rId91" w:history="1">
         <w:r>
           <w:rPr>
             <w:rStyle w:val="Hiperligao"/>
@@ -4517,7 +5271,7 @@
           <w:tab w:val="left" w:pos="3750"/>
         </w:tabs>
       </w:pPr>
-      <w:hyperlink r:id="rId89" w:history="1">
+      <w:hyperlink r:id="rId92" w:history="1">
         <w:r>
           <w:rPr>
             <w:rStyle w:val="Hiperligao"/>
@@ -4532,7 +5286,7 @@
           <w:tab w:val="left" w:pos="3750"/>
         </w:tabs>
       </w:pPr>
-      <w:hyperlink r:id="rId90" w:history="1">
+      <w:hyperlink r:id="rId93" w:history="1">
         <w:r>
           <w:rPr>
             <w:rStyle w:val="Hiperligao"/>
@@ -4547,7 +5301,7 @@
           <w:tab w:val="left" w:pos="3750"/>
         </w:tabs>
       </w:pPr>
-      <w:hyperlink r:id="rId91" w:history="1">
+      <w:hyperlink r:id="rId94" w:history="1">
         <w:r>
           <w:rPr>
             <w:rStyle w:val="Hiperligao"/>
@@ -4562,7 +5316,7 @@
           <w:tab w:val="left" w:pos="3750"/>
         </w:tabs>
       </w:pPr>
-      <w:hyperlink r:id="rId92" w:history="1">
+      <w:hyperlink r:id="rId95" w:history="1">
         <w:r>
           <w:rPr>
             <w:rStyle w:val="Hiperligao"/>
@@ -4577,7 +5331,7 @@
           <w:tab w:val="left" w:pos="3750"/>
         </w:tabs>
       </w:pPr>
-      <w:hyperlink r:id="rId93" w:history="1">
+      <w:hyperlink r:id="rId96" w:history="1">
         <w:r>
           <w:rPr>
             <w:rStyle w:val="Hiperligao"/>
@@ -4592,7 +5346,7 @@
           <w:tab w:val="left" w:pos="3750"/>
         </w:tabs>
       </w:pPr>
-      <w:hyperlink r:id="rId94" w:history="1">
+      <w:hyperlink r:id="rId97" w:history="1">
         <w:r>
           <w:rPr>
             <w:rStyle w:val="Hiperligao"/>
@@ -4607,7 +5361,7 @@
           <w:tab w:val="left" w:pos="3750"/>
         </w:tabs>
       </w:pPr>
-      <w:hyperlink r:id="rId95" w:history="1">
+      <w:hyperlink r:id="rId98" w:history="1">
         <w:r>
           <w:rPr>
             <w:rStyle w:val="Hiperligao"/>
@@ -4622,7 +5376,7 @@
           <w:tab w:val="left" w:pos="3750"/>
         </w:tabs>
       </w:pPr>
-      <w:hyperlink r:id="rId96" w:history="1">
+      <w:hyperlink r:id="rId99" w:history="1">
         <w:r>
           <w:rPr>
             <w:rStyle w:val="Hiperligao"/>
@@ -4637,7 +5391,7 @@
           <w:tab w:val="left" w:pos="3750"/>
         </w:tabs>
       </w:pPr>
-      <w:hyperlink r:id="rId97" w:history="1">
+      <w:hyperlink r:id="rId100" w:history="1">
         <w:r>
           <w:rPr>
             <w:rStyle w:val="Hiperligao"/>
@@ -4652,7 +5406,7 @@
           <w:tab w:val="left" w:pos="3750"/>
         </w:tabs>
       </w:pPr>
-      <w:hyperlink r:id="rId98" w:history="1">
+      <w:hyperlink r:id="rId101" w:history="1">
         <w:r>
           <w:rPr>
             <w:rStyle w:val="Hiperligao"/>
@@ -4667,7 +5421,7 @@
           <w:tab w:val="left" w:pos="3750"/>
         </w:tabs>
       </w:pPr>
-      <w:hyperlink r:id="rId99" w:history="1">
+      <w:hyperlink r:id="rId102" w:history="1">
         <w:r>
           <w:rPr>
             <w:rStyle w:val="Hiperligao"/>
@@ -4682,7 +5436,7 @@
           <w:tab w:val="left" w:pos="3750"/>
         </w:tabs>
       </w:pPr>
-      <w:hyperlink r:id="rId100" w:history="1">
+      <w:hyperlink r:id="rId103" w:history="1">
         <w:r>
           <w:rPr>
             <w:rStyle w:val="Hiperligao"/>
@@ -4697,7 +5451,7 @@
           <w:tab w:val="left" w:pos="3750"/>
         </w:tabs>
       </w:pPr>
-      <w:hyperlink r:id="rId101" w:history="1">
+      <w:hyperlink r:id="rId104" w:history="1">
         <w:r>
           <w:rPr>
             <w:rStyle w:val="Hiperligao"/>
@@ -4712,7 +5466,7 @@
           <w:tab w:val="left" w:pos="3750"/>
         </w:tabs>
       </w:pPr>
-      <w:hyperlink r:id="rId102" w:history="1">
+      <w:hyperlink r:id="rId105" w:history="1">
         <w:r>
           <w:rPr>
             <w:rStyle w:val="Hiperligao"/>
@@ -4727,7 +5481,7 @@
           <w:tab w:val="left" w:pos="3750"/>
         </w:tabs>
       </w:pPr>
-      <w:hyperlink r:id="rId103" w:history="1">
+      <w:hyperlink r:id="rId106" w:history="1">
         <w:r>
           <w:rPr>
             <w:rStyle w:val="Hiperligao"/>
@@ -4742,7 +5496,7 @@
           <w:tab w:val="left" w:pos="3750"/>
         </w:tabs>
       </w:pPr>
-      <w:hyperlink r:id="rId104" w:history="1">
+      <w:hyperlink r:id="rId107" w:history="1">
         <w:r>
           <w:rPr>
             <w:rStyle w:val="Hiperligao"/>
@@ -4757,7 +5511,7 @@
           <w:tab w:val="left" w:pos="3750"/>
         </w:tabs>
       </w:pPr>
-      <w:hyperlink r:id="rId105" w:history="1">
+      <w:hyperlink r:id="rId108" w:history="1">
         <w:r>
           <w:rPr>
             <w:rStyle w:val="Hiperligao"/>
@@ -4772,7 +5526,7 @@
           <w:tab w:val="left" w:pos="3750"/>
         </w:tabs>
       </w:pPr>
-      <w:hyperlink r:id="rId106" w:history="1">
+      <w:hyperlink r:id="rId109" w:history="1">
         <w:r>
           <w:rPr>
             <w:rStyle w:val="Hiperligao"/>
@@ -4787,7 +5541,7 @@
           <w:tab w:val="left" w:pos="3750"/>
         </w:tabs>
       </w:pPr>
-      <w:hyperlink r:id="rId107" w:history="1">
+      <w:hyperlink r:id="rId110" w:history="1">
         <w:r>
           <w:rPr>
             <w:rStyle w:val="Hiperligao"/>
@@ -4802,7 +5556,7 @@
           <w:tab w:val="left" w:pos="3750"/>
         </w:tabs>
       </w:pPr>
-      <w:hyperlink r:id="rId108" w:history="1">
+      <w:hyperlink r:id="rId111" w:history="1">
         <w:r>
           <w:rPr>
             <w:rStyle w:val="Hiperligao"/>
@@ -4817,7 +5571,7 @@
           <w:tab w:val="left" w:pos="3750"/>
         </w:tabs>
       </w:pPr>
-      <w:hyperlink r:id="rId109" w:history="1">
+      <w:hyperlink r:id="rId112" w:history="1">
         <w:r>
           <w:rPr>
             <w:rStyle w:val="Hiperligao"/>
@@ -4832,7 +5586,7 @@
           <w:tab w:val="left" w:pos="3750"/>
         </w:tabs>
       </w:pPr>
-      <w:hyperlink r:id="rId110" w:history="1">
+      <w:hyperlink r:id="rId113" w:history="1">
         <w:r>
           <w:rPr>
             <w:rStyle w:val="Hiperligao"/>
@@ -4847,7 +5601,7 @@
           <w:tab w:val="left" w:pos="3750"/>
         </w:tabs>
       </w:pPr>
-      <w:hyperlink r:id="rId111" w:history="1">
+      <w:hyperlink r:id="rId114" w:history="1">
         <w:r>
           <w:rPr>
             <w:rStyle w:val="Hiperligao"/>
@@ -4862,7 +5616,7 @@
           <w:tab w:val="left" w:pos="3750"/>
         </w:tabs>
       </w:pPr>
-      <w:hyperlink r:id="rId112" w:history="1">
+      <w:hyperlink r:id="rId115" w:history="1">
         <w:r>
           <w:rPr>
             <w:rStyle w:val="Hiperligao"/>
@@ -4877,7 +5631,7 @@
           <w:tab w:val="left" w:pos="3750"/>
         </w:tabs>
       </w:pPr>
-      <w:hyperlink r:id="rId113" w:history="1">
+      <w:hyperlink r:id="rId116" w:history="1">
         <w:r>
           <w:rPr>
             <w:rStyle w:val="Hiperligao"/>
@@ -4892,7 +5646,7 @@
           <w:tab w:val="left" w:pos="3750"/>
         </w:tabs>
       </w:pPr>
-      <w:hyperlink r:id="rId114" w:history="1">
+      <w:hyperlink r:id="rId117" w:history="1">
         <w:r>
           <w:rPr>
             <w:rStyle w:val="Hiperligao"/>
@@ -4907,7 +5661,7 @@
           <w:tab w:val="left" w:pos="3750"/>
         </w:tabs>
       </w:pPr>
-      <w:hyperlink r:id="rId115" w:history="1">
+      <w:hyperlink r:id="rId118" w:history="1">
         <w:r>
           <w:rPr>
             <w:rStyle w:val="Hiperligao"/>
@@ -4922,7 +5676,7 @@
           <w:tab w:val="left" w:pos="3750"/>
         </w:tabs>
       </w:pPr>
-      <w:hyperlink r:id="rId116" w:history="1">
+      <w:hyperlink r:id="rId119" w:history="1">
         <w:r>
           <w:rPr>
             <w:rStyle w:val="Hiperligao"/>
@@ -4937,7 +5691,7 @@
           <w:tab w:val="left" w:pos="3750"/>
         </w:tabs>
       </w:pPr>
-      <w:hyperlink r:id="rId117" w:history="1">
+      <w:hyperlink r:id="rId120" w:history="1">
         <w:r>
           <w:rPr>
             <w:rStyle w:val="Hiperligao"/>
@@ -4952,7 +5706,7 @@
           <w:tab w:val="left" w:pos="3750"/>
         </w:tabs>
       </w:pPr>
-      <w:hyperlink r:id="rId118" w:history="1">
+      <w:hyperlink r:id="rId121" w:history="1">
         <w:r>
           <w:rPr>
             <w:rStyle w:val="Hiperligao"/>
@@ -4967,7 +5721,7 @@
           <w:tab w:val="left" w:pos="3750"/>
         </w:tabs>
       </w:pPr>
-      <w:hyperlink r:id="rId119" w:history="1">
+      <w:hyperlink r:id="rId122" w:history="1">
         <w:r>
           <w:rPr>
             <w:rStyle w:val="Hiperligao"/>
@@ -4982,7 +5736,7 @@
           <w:tab w:val="left" w:pos="3750"/>
         </w:tabs>
       </w:pPr>
-      <w:hyperlink r:id="rId120" w:history="1">
+      <w:hyperlink r:id="rId123" w:history="1">
         <w:r>
           <w:rPr>
             <w:rStyle w:val="Hiperligao"/>
@@ -5013,8 +5767,8 @@
       </w:pPr>
     </w:p>
     <w:sectPr>
-      <w:headerReference w:type="default" r:id="rId121"/>
-      <w:footerReference w:type="default" r:id="rId122"/>
+      <w:headerReference w:type="default" r:id="rId124"/>
+      <w:footerReference w:type="default" r:id="rId125"/>
       <w:pgSz w:w="11906" w:h="16838"/>
       <w:pgMar w:top="1417" w:right="1701" w:bottom="1417" w:left="1701" w:header="708" w:footer="708" w:gutter="0"/>
       <w:pgNumType w:start="0"/>
@@ -7918,6 +8672,8 @@
     <w:rsid w:val="006A013F"/>
     <w:rsid w:val="00862E01"/>
     <w:rsid w:val="008E74B7"/>
+    <w:rsid w:val="00946C33"/>
+    <w:rsid w:val="00A069E5"/>
     <w:rsid w:val="00B43776"/>
     <w:rsid w:val="00F23783"/>
   </w:rsids>
@@ -8688,7 +9444,7 @@
   <CompanyAddress/>
   <CompanyPhone/>
   <CompanyFax/>
-  <CompanyEmail>VITOR SANTOS</CompanyEmail>
+  <CompanyEmail>VITOR SANTOS – 8170312</CompanyEmail>
 </CoverPageProperties>
 </file>
 
@@ -8705,7 +9461,7 @@
 </file>
 
 <file path=customXml/itemProps2.xml><?xml version="1.0" encoding="utf-8"?>
-<ds:datastoreItem xmlns:ds="http://schemas.openxmlformats.org/officeDocument/2006/customXml" ds:itemID="{63492442-B1D5-4283-9720-DE3EB9572C9D}">
+<ds:datastoreItem xmlns:ds="http://schemas.openxmlformats.org/officeDocument/2006/customXml" ds:itemID="{F137187A-6466-43E7-BCF4-33C9A96A0C23}">
   <ds:schemaRefs>
     <ds:schemaRef ds:uri="http://schemas.openxmlformats.org/officeDocument/2006/bibliography"/>
   </ds:schemaRefs>

</xml_diff>